<commit_message>
Finished meetrapport week 5
</commit_message>
<xml_diff>
--- a/meetrapporten/working/Meetrapport week 5.docx
+++ b/meetrapporten/working/Meetrapport week 5.docx
@@ -1,6 +1,6 @@
 
 <file path=word/document.xml><?xml version="1.0" encoding="utf-8"?>
-<w:document xmlns:wpc="http://schemas.microsoft.com/office/word/2010/wordprocessingCanvas" xmlns:mc="http://schemas.openxmlformats.org/markup-compatibility/2006" xmlns:o="urn:schemas-microsoft-com:office:office" xmlns:r="http://schemas.openxmlformats.org/officeDocument/2006/relationships" xmlns:m="http://schemas.openxmlformats.org/officeDocument/2006/math" xmlns:v="urn:schemas-microsoft-com:vml" xmlns:wp14="http://schemas.microsoft.com/office/word/2010/wordprocessingDrawing" xmlns:wp="http://schemas.openxmlformats.org/drawingml/2006/wordprocessingDrawing" xmlns:w10="urn:schemas-microsoft-com:office:word" xmlns:w="http://schemas.openxmlformats.org/wordprocessingml/2006/main" xmlns:w14="http://schemas.microsoft.com/office/word/2010/wordml" xmlns:wpg="http://schemas.microsoft.com/office/word/2010/wordprocessingGroup" xmlns:wpi="http://schemas.microsoft.com/office/word/2010/wordprocessingInk" xmlns:wne="http://schemas.microsoft.com/office/word/2006/wordml" xmlns:wps="http://schemas.microsoft.com/office/word/2010/wordprocessingShape" mc:Ignorable="w14 wp14">
+<w:document xmlns:ve="http://schemas.openxmlformats.org/markup-compatibility/2006" xmlns:o="urn:schemas-microsoft-com:office:office" xmlns:r="http://schemas.openxmlformats.org/officeDocument/2006/relationships" xmlns:m="http://schemas.openxmlformats.org/officeDocument/2006/math" xmlns:v="urn:schemas-microsoft-com:vml" xmlns:wp="http://schemas.openxmlformats.org/drawingml/2006/wordprocessingDrawing" xmlns:w10="urn:schemas-microsoft-com:office:word" xmlns:w="http://schemas.openxmlformats.org/wordprocessingml/2006/main" xmlns:wne="http://schemas.microsoft.com/office/word/2006/wordml">
   <w:body>
     <w:p>
       <w:pPr>
@@ -13,7 +13,13 @@
         <w:rPr>
           <w:lang w:val="nl-NL"/>
         </w:rPr>
-        <w:t>Meetrapport titel</w:t>
+        <w:t xml:space="preserve">Meetrapport </w:t>
+      </w:r>
+      <w:r>
+        <w:rPr>
+          <w:lang w:val="nl-NL"/>
+        </w:rPr>
+        <w:t>scaling</w:t>
       </w:r>
     </w:p>
     <w:p>
@@ -40,10 +46,38 @@
     </w:p>
     <w:p>
       <w:pPr>
-        <w:rPr>
-          <w:lang w:val="nl-NL"/>
-        </w:rPr>
-      </w:pPr>
+        <w:jc w:val="left"/>
+        <w:rPr>
+          <w:lang w:val="nl-NL"/>
+        </w:rPr>
+      </w:pPr>
+      <w:r>
+        <w:rPr>
+          <w:lang w:val="nl-NL"/>
+        </w:rPr>
+        <w:t xml:space="preserve">Daniël van den Berg - 1636304 </w:t>
+      </w:r>
+      <w:r>
+        <w:rPr>
+          <w:lang w:val="nl-NL"/>
+        </w:rPr>
+        <w:br/>
+        <w:t>Hylco Uding - 1635936</w:t>
+      </w:r>
+    </w:p>
+    <w:p>
+      <w:pPr>
+        <w:jc w:val="left"/>
+        <w:rPr>
+          <w:lang w:val="nl-NL"/>
+        </w:rPr>
+      </w:pPr>
+      <w:r>
+        <w:rPr>
+          <w:lang w:val="nl-NL"/>
+        </w:rPr>
+        <w:t>Dinsdag 26 Mei 2015</w:t>
+      </w:r>
     </w:p>
     <w:p>
       <w:pPr>
@@ -69,7 +103,7 @@
         <w:rPr>
           <w:lang w:val="nl-NL"/>
         </w:rPr>
-        <w:t>Geef aan wat het doel van het experiment is, bijvoorbeeld in de vorm van een te controleren hypothese.</w:t>
+        <w:t>Het doel van dit meetrapport is om te kijken of onze scaling methode adequaat functioneert.</w:t>
       </w:r>
     </w:p>
     <w:p>
@@ -96,13 +130,7 @@
         <w:rPr>
           <w:lang w:val="nl-NL"/>
         </w:rPr>
-        <w:t xml:space="preserve">Voordat je aan de proef begint stel je een hypothese op; wat verwacht je dat het antwoord </w:t>
-      </w:r>
-      <w:r>
-        <w:rPr>
-          <w:lang w:val="nl-NL"/>
-        </w:rPr>
-        <w:t>zal zijn op je onderzoeksvraag?</w:t>
+        <w:t>Wij verwachten dat onze scaling implementatie nouwelijks tot geen effectief verschil zal tonen met de standaard implementatie.</w:t>
       </w:r>
     </w:p>
     <w:p>
@@ -129,7 +157,7 @@
         <w:rPr>
           <w:lang w:val="nl-NL"/>
         </w:rPr>
-        <w:t>Geef een korte beschrijving van het experiment. (Het overschrijven van de practicumhandleiding is niet nodig.) Maak indien nodig een tekening van de proefopstelling, waarin grootheden kunnen worden aangegeven.</w:t>
+        <w:t>Als experiment zal er worden gekeken naar de procentuele match bij een plaatje wat met de standaard methode is ingelezen en met onze methode wordt herkent.</w:t>
       </w:r>
     </w:p>
     <w:p>
@@ -156,8 +184,202 @@
         <w:rPr>
           <w:lang w:val="nl-NL"/>
         </w:rPr>
-        <w:t>Geef de meetresultaten overzichtelijk weer in de vorm van een tabel en/of diagram.</w:t>
+        <w:t>Als gemiddeld verschil worden de volgende waarden terug gegeven:</w:t>
       </w:r>
+    </w:p>
+    <w:tbl>
+      <w:tblPr>
+        <w:tblStyle w:val="TableGrid"/>
+        <w:tblW w:w="0" w:type="auto"/>
+        <w:tblLook w:val="04A0"/>
+      </w:tblPr>
+      <w:tblGrid>
+        <w:gridCol w:w="4788"/>
+        <w:gridCol w:w="4788"/>
+      </w:tblGrid>
+      <w:tr>
+        <w:tc>
+          <w:tcPr>
+            <w:tcW w:w="4788" w:type="dxa"/>
+          </w:tcPr>
+          <w:p>
+            <w:pPr>
+              <w:rPr>
+                <w:lang w:val="nl-NL"/>
+              </w:rPr>
+            </w:pPr>
+            <w:r>
+              <w:rPr>
+                <w:lang w:val="nl-NL"/>
+              </w:rPr>
+              <w:t>Gezicht</w:t>
+            </w:r>
+          </w:p>
+        </w:tc>
+        <w:tc>
+          <w:tcPr>
+            <w:tcW w:w="4788" w:type="dxa"/>
+          </w:tcPr>
+          <w:p>
+            <w:pPr>
+              <w:rPr>
+                <w:lang w:val="nl-NL"/>
+              </w:rPr>
+            </w:pPr>
+            <w:r>
+              <w:rPr>
+                <w:lang w:val="nl-NL"/>
+              </w:rPr>
+              <w:t>Waarde</w:t>
+            </w:r>
+          </w:p>
+        </w:tc>
+      </w:tr>
+      <w:tr>
+        <w:tc>
+          <w:tcPr>
+            <w:tcW w:w="4788" w:type="dxa"/>
+          </w:tcPr>
+          <w:p>
+            <w:pPr>
+              <w:rPr>
+                <w:lang w:val="nl-NL"/>
+              </w:rPr>
+            </w:pPr>
+            <w:r>
+              <w:rPr>
+                <w:lang w:val="nl-NL"/>
+              </w:rPr>
+              <w:t>Child-1</w:t>
+            </w:r>
+          </w:p>
+        </w:tc>
+        <w:tc>
+          <w:tcPr>
+            <w:tcW w:w="4788" w:type="dxa"/>
+          </w:tcPr>
+          <w:p>
+            <w:pPr>
+              <w:rPr>
+                <w:lang w:val="nl-NL"/>
+              </w:rPr>
+            </w:pPr>
+            <w:r>
+              <w:rPr>
+                <w:lang w:val="nl-NL"/>
+              </w:rPr>
+              <w:t>(gemiddeld verschil:0.428612376417167)</w:t>
+            </w:r>
+          </w:p>
+        </w:tc>
+      </w:tr>
+      <w:tr>
+        <w:tc>
+          <w:tcPr>
+            <w:tcW w:w="4788" w:type="dxa"/>
+          </w:tcPr>
+          <w:p>
+            <w:pPr>
+              <w:rPr>
+                <w:lang w:val="nl-NL"/>
+              </w:rPr>
+            </w:pPr>
+            <w:r>
+              <w:rPr>
+                <w:lang w:val="nl-NL"/>
+              </w:rPr>
+              <w:t>Female-1</w:t>
+            </w:r>
+          </w:p>
+        </w:tc>
+        <w:tc>
+          <w:tcPr>
+            <w:tcW w:w="4788" w:type="dxa"/>
+          </w:tcPr>
+          <w:p>
+            <w:pPr>
+              <w:rPr>
+                <w:lang w:val="nl-NL"/>
+              </w:rPr>
+            </w:pPr>
+            <w:r>
+              <w:rPr>
+                <w:lang w:val="nl-NL"/>
+              </w:rPr>
+              <w:t>(gemiddeld verschil:0.</w:t>
+            </w:r>
+            <w:r>
+              <w:rPr>
+                <w:lang w:val="nl-NL"/>
+              </w:rPr>
+              <w:t>256846547766349</w:t>
+            </w:r>
+            <w:r>
+              <w:rPr>
+                <w:lang w:val="nl-NL"/>
+              </w:rPr>
+              <w:t>)</w:t>
+            </w:r>
+          </w:p>
+        </w:tc>
+      </w:tr>
+      <w:tr>
+        <w:tc>
+          <w:tcPr>
+            <w:tcW w:w="4788" w:type="dxa"/>
+          </w:tcPr>
+          <w:p>
+            <w:pPr>
+              <w:rPr>
+                <w:lang w:val="nl-NL"/>
+              </w:rPr>
+            </w:pPr>
+            <w:r>
+              <w:rPr>
+                <w:lang w:val="nl-NL"/>
+              </w:rPr>
+              <w:t>Male-1</w:t>
+            </w:r>
+          </w:p>
+        </w:tc>
+        <w:tc>
+          <w:tcPr>
+            <w:tcW w:w="4788" w:type="dxa"/>
+          </w:tcPr>
+          <w:p>
+            <w:pPr>
+              <w:rPr>
+                <w:lang w:val="nl-NL"/>
+              </w:rPr>
+            </w:pPr>
+            <w:r>
+              <w:rPr>
+                <w:lang w:val="nl-NL"/>
+              </w:rPr>
+              <w:t>(gemiddeld verschil:0.</w:t>
+            </w:r>
+            <w:r>
+              <w:rPr>
+                <w:lang w:val="nl-NL"/>
+              </w:rPr>
+              <w:t>348651698576636</w:t>
+            </w:r>
+            <w:r>
+              <w:rPr>
+                <w:lang w:val="nl-NL"/>
+              </w:rPr>
+              <w:t>)</w:t>
+            </w:r>
+          </w:p>
+        </w:tc>
+      </w:tr>
+    </w:tbl>
+    <w:p>
+      <w:pPr>
+        <w:rPr>
+          <w:lang w:val="nl-NL"/>
+        </w:rPr>
+      </w:pPr>
     </w:p>
     <w:p>
       <w:pPr>
@@ -189,7 +411,7 @@
         <w:rPr>
           <w:lang w:val="nl-NL"/>
         </w:rPr>
-        <w:t>Laat zien hoe je de meetresultaten verwerkt om een conclusie te kunnen trekken. Het is niet nodig om alle berekeningen op te schrijven, als je bijvoorbeeld maar laat zien welke formule(s) je gebruikt voor het verwerken van de meetresultaten en daar zo nodig één voorbeeldberekening aan toevoegt.</w:t>
+        <w:t>Aan de hand van deze waarden is te zien dat de resultaten van onze methode niet veel verschillen met de resultaten van de standaard methode.</w:t>
       </w:r>
     </w:p>
     <w:p>
@@ -222,7 +444,7 @@
         <w:rPr>
           <w:lang w:val="nl-NL"/>
         </w:rPr>
-        <w:t>Geef aan welke conclusie kan worden getrokken uit de verwerking van de meetresultaten.</w:t>
+        <w:t>Uit onze resultaten kan de conclusie getrokken worden dat onze scaling methode geschikt is voor het herkennen van gezichten. Ook is het gemiddelde verschil vrijwel te verwaarlozen.</w:t>
       </w:r>
     </w:p>
     <w:p>
@@ -255,7 +477,7 @@
         <w:rPr>
           <w:lang w:val="nl-NL"/>
         </w:rPr>
-        <w:t>Leg een verband tussen de getrokken conclusie en het doel van het experiment (en de hypothese). Ga daarbij ook in op bijvoorbeeld de meetonzekerheid als gevolg van de gebruikte meetmethoden of eventuele meetfouten.</w:t>
+        <w:t>Onze scaling methode kan gebruikt worden om gezichten, ingescant met een andere scaling methode, te herkennen. Het verschil wat hierbij optreed is vrijwel te verwaarlozen.</w:t>
       </w:r>
     </w:p>
     <w:sectPr>
@@ -269,7 +491,7 @@
 </file>
 
 <file path=word/numbering.xml><?xml version="1.0" encoding="utf-8"?>
-<w:numbering xmlns:wpc="http://schemas.microsoft.com/office/word/2010/wordprocessingCanvas" xmlns:mc="http://schemas.openxmlformats.org/markup-compatibility/2006" xmlns:o="urn:schemas-microsoft-com:office:office" xmlns:r="http://schemas.openxmlformats.org/officeDocument/2006/relationships" xmlns:m="http://schemas.openxmlformats.org/officeDocument/2006/math" xmlns:v="urn:schemas-microsoft-com:vml" xmlns:wp14="http://schemas.microsoft.com/office/word/2010/wordprocessingDrawing" xmlns:wp="http://schemas.openxmlformats.org/drawingml/2006/wordprocessingDrawing" xmlns:w10="urn:schemas-microsoft-com:office:word" xmlns:w="http://schemas.openxmlformats.org/wordprocessingml/2006/main" xmlns:w14="http://schemas.microsoft.com/office/word/2010/wordml" xmlns:wpg="http://schemas.microsoft.com/office/word/2010/wordprocessingGroup" xmlns:wpi="http://schemas.microsoft.com/office/word/2010/wordprocessingInk" xmlns:wne="http://schemas.microsoft.com/office/word/2006/wordml" xmlns:wps="http://schemas.microsoft.com/office/word/2010/wordprocessingShape" mc:Ignorable="w14 wp14">
+<w:numbering xmlns:ve="http://schemas.openxmlformats.org/markup-compatibility/2006" xmlns:o="urn:schemas-microsoft-com:office:office" xmlns:r="http://schemas.openxmlformats.org/officeDocument/2006/relationships" xmlns:m="http://schemas.openxmlformats.org/officeDocument/2006/math" xmlns:v="urn:schemas-microsoft-com:vml" xmlns:wp="http://schemas.openxmlformats.org/drawingml/2006/wordprocessingDrawing" xmlns:w10="urn:schemas-microsoft-com:office:word" xmlns:w="http://schemas.openxmlformats.org/wordprocessingml/2006/main" xmlns:wne="http://schemas.microsoft.com/office/word/2006/wordml">
   <w:abstractNum w:abstractNumId="0">
     <w:nsid w:val="268858BF"/>
     <w:multiLevelType w:val="multilevel"/>
@@ -383,6 +605,119 @@
       <w:rPr>
         <w:rFonts w:hint="default"/>
       </w:rPr>
+    </w:lvl>
+  </w:abstractNum>
+  <w:abstractNum w:abstractNumId="1">
+    <w:nsid w:val="26A12D3D"/>
+    <w:multiLevelType w:val="multilevel"/>
+    <w:tmpl w:val="577EF50E"/>
+    <w:lvl w:ilvl="0">
+      <w:start w:val="1"/>
+      <w:numFmt w:val="decimal"/>
+      <w:lvlText w:val="%1."/>
+      <w:lvlJc w:val="left"/>
+      <w:pPr>
+        <w:tabs>
+          <w:tab w:val="num" w:pos="720"/>
+        </w:tabs>
+        <w:ind w:left="720" w:hanging="720"/>
+      </w:pPr>
+    </w:lvl>
+    <w:lvl w:ilvl="1">
+      <w:start w:val="1"/>
+      <w:numFmt w:val="decimal"/>
+      <w:lvlText w:val="%2."/>
+      <w:lvlJc w:val="left"/>
+      <w:pPr>
+        <w:tabs>
+          <w:tab w:val="num" w:pos="1440"/>
+        </w:tabs>
+        <w:ind w:left="1440" w:hanging="720"/>
+      </w:pPr>
+    </w:lvl>
+    <w:lvl w:ilvl="2">
+      <w:start w:val="1"/>
+      <w:numFmt w:val="decimal"/>
+      <w:lvlText w:val="%3."/>
+      <w:lvlJc w:val="left"/>
+      <w:pPr>
+        <w:tabs>
+          <w:tab w:val="num" w:pos="2160"/>
+        </w:tabs>
+        <w:ind w:left="2160" w:hanging="720"/>
+      </w:pPr>
+    </w:lvl>
+    <w:lvl w:ilvl="3">
+      <w:start w:val="1"/>
+      <w:numFmt w:val="decimal"/>
+      <w:lvlText w:val="%4."/>
+      <w:lvlJc w:val="left"/>
+      <w:pPr>
+        <w:tabs>
+          <w:tab w:val="num" w:pos="2880"/>
+        </w:tabs>
+        <w:ind w:left="2880" w:hanging="720"/>
+      </w:pPr>
+    </w:lvl>
+    <w:lvl w:ilvl="4">
+      <w:start w:val="1"/>
+      <w:numFmt w:val="decimal"/>
+      <w:lvlText w:val="%5."/>
+      <w:lvlJc w:val="left"/>
+      <w:pPr>
+        <w:tabs>
+          <w:tab w:val="num" w:pos="3600"/>
+        </w:tabs>
+        <w:ind w:left="3600" w:hanging="720"/>
+      </w:pPr>
+    </w:lvl>
+    <w:lvl w:ilvl="5">
+      <w:start w:val="1"/>
+      <w:numFmt w:val="decimal"/>
+      <w:lvlText w:val="%6."/>
+      <w:lvlJc w:val="left"/>
+      <w:pPr>
+        <w:tabs>
+          <w:tab w:val="num" w:pos="4320"/>
+        </w:tabs>
+        <w:ind w:left="4320" w:hanging="720"/>
+      </w:pPr>
+    </w:lvl>
+    <w:lvl w:ilvl="6">
+      <w:start w:val="1"/>
+      <w:numFmt w:val="decimal"/>
+      <w:lvlText w:val="%7."/>
+      <w:lvlJc w:val="left"/>
+      <w:pPr>
+        <w:tabs>
+          <w:tab w:val="num" w:pos="5040"/>
+        </w:tabs>
+        <w:ind w:left="5040" w:hanging="720"/>
+      </w:pPr>
+    </w:lvl>
+    <w:lvl w:ilvl="7">
+      <w:start w:val="1"/>
+      <w:numFmt w:val="decimal"/>
+      <w:lvlText w:val="%8."/>
+      <w:lvlJc w:val="left"/>
+      <w:pPr>
+        <w:tabs>
+          <w:tab w:val="num" w:pos="5760"/>
+        </w:tabs>
+        <w:ind w:left="5760" w:hanging="720"/>
+      </w:pPr>
+    </w:lvl>
+    <w:lvl w:ilvl="8">
+      <w:start w:val="1"/>
+      <w:numFmt w:val="decimal"/>
+      <w:lvlText w:val="%9."/>
+      <w:lvlJc w:val="left"/>
+      <w:pPr>
+        <w:tabs>
+          <w:tab w:val="num" w:pos="6480"/>
+        </w:tabs>
+        <w:ind w:left="6480" w:hanging="720"/>
+      </w:pPr>
     </w:lvl>
   </w:abstractNum>
   <w:num w:numId="1">
@@ -394,11 +729,14 @@
   <w:num w:numId="3">
     <w:abstractNumId w:val="0"/>
   </w:num>
+  <w:num w:numId="4">
+    <w:abstractNumId w:val="1"/>
+  </w:num>
 </w:numbering>
 </file>
 
 <file path=word/styles.xml><?xml version="1.0" encoding="utf-8"?>
-<w:styles xmlns:mc="http://schemas.openxmlformats.org/markup-compatibility/2006" xmlns:r="http://schemas.openxmlformats.org/officeDocument/2006/relationships" xmlns:w="http://schemas.openxmlformats.org/wordprocessingml/2006/main" xmlns:w14="http://schemas.microsoft.com/office/word/2010/wordml" mc:Ignorable="w14">
+<w:styles xmlns:r="http://schemas.openxmlformats.org/officeDocument/2006/relationships" xmlns:w="http://schemas.openxmlformats.org/wordprocessingml/2006/main">
   <w:docDefaults>
     <w:rPrDefault>
       <w:rPr>
@@ -633,12 +971,8 @@
     <w:pPr>
       <w:keepNext/>
       <w:keepLines/>
-      <w:numPr>
-        <w:ilvl w:val="2"/>
-        <w:numId w:val="14"/>
-      </w:numPr>
       <w:tabs>
-        <w:tab w:val="clear" w:pos="360"/>
+        <w:tab w:val="num" w:pos="2160"/>
       </w:tabs>
       <w:spacing w:before="200" w:after="120"/>
       <w:ind w:left="1080" w:hanging="360"/>
@@ -800,6 +1134,7 @@
     <w:uiPriority w:val="99"/>
     <w:semiHidden/>
     <w:unhideWhenUsed/>
+    <w:qFormat/>
     <w:tblPr>
       <w:tblInd w:w="0" w:type="dxa"/>
       <w:tblCellMar>
@@ -1229,6 +1564,32 @@
       <w:rFonts w:asciiTheme="majorHAnsi" w:hAnsiTheme="majorHAnsi"/>
       <w:color w:val="365F91" w:themeColor="accent1" w:themeShade="BF"/>
     </w:rPr>
+  </w:style>
+  <w:style w:type="table" w:styleId="TableGrid">
+    <w:name w:val="Table Grid"/>
+    <w:basedOn w:val="TableNormal"/>
+    <w:uiPriority w:val="59"/>
+    <w:rsid w:val="002218A3"/>
+    <w:pPr>
+      <w:spacing w:after="0" w:line="240" w:lineRule="auto"/>
+    </w:pPr>
+    <w:tblPr>
+      <w:tblInd w:w="0" w:type="dxa"/>
+      <w:tblBorders>
+        <w:top w:val="single" w:sz="4" w:space="0" w:color="000000" w:themeColor="text1"/>
+        <w:left w:val="single" w:sz="4" w:space="0" w:color="000000" w:themeColor="text1"/>
+        <w:bottom w:val="single" w:sz="4" w:space="0" w:color="000000" w:themeColor="text1"/>
+        <w:right w:val="single" w:sz="4" w:space="0" w:color="000000" w:themeColor="text1"/>
+        <w:insideH w:val="single" w:sz="4" w:space="0" w:color="000000" w:themeColor="text1"/>
+        <w:insideV w:val="single" w:sz="4" w:space="0" w:color="000000" w:themeColor="text1"/>
+      </w:tblBorders>
+      <w:tblCellMar>
+        <w:top w:w="0" w:type="dxa"/>
+        <w:left w:w="108" w:type="dxa"/>
+        <w:bottom w:w="0" w:type="dxa"/>
+        <w:right w:w="108" w:type="dxa"/>
+      </w:tblCellMar>
+    </w:tblPr>
   </w:style>
 </w:styles>
 </file>

</xml_diff>